<commit_message>
update ProjC with chaning material with M key
</commit_message>
<xml_diff>
--- a/ProjectC/ZhangHao_ProjC/ZhangHao_ProjC.docx
+++ b/ProjectC/ZhangHao_ProjC/ZhangHao_ProjC.docx
@@ -201,43 +201,103 @@
           <w:sz w:val="24"/>
           <w:szCs w:val="24"/>
         </w:rPr>
-        <w:t>Switch between Gouraud shading and Phone shading when clicking button.</w:t>
-      </w:r>
-    </w:p>
-    <w:p>
-      <w:pPr>
-        <w:spacing w:line="360" w:lineRule="auto"/>
-        <w:rPr>
-          <w:rFonts w:ascii="Times New Roman" w:hAnsi="Times New Roman" w:cs="Times New Roman"/>
-          <w:sz w:val="24"/>
-          <w:szCs w:val="24"/>
-        </w:rPr>
-      </w:pPr>
-      <w:r>
-        <w:rPr>
-          <w:rFonts w:ascii="Times New Roman" w:hAnsi="Times New Roman" w:cs="Times New Roman"/>
-          <w:sz w:val="24"/>
-          <w:szCs w:val="24"/>
-        </w:rPr>
-        <w:t>Turn on/off Blinning-Phong lighting when clicking button.</w:t>
-      </w:r>
-    </w:p>
-    <w:p>
-      <w:pPr>
-        <w:spacing w:line="360" w:lineRule="auto"/>
-        <w:rPr>
-          <w:rFonts w:ascii="Times New Roman" w:hAnsi="Times New Roman" w:cs="Times New Roman"/>
-          <w:sz w:val="24"/>
-          <w:szCs w:val="24"/>
-        </w:rPr>
-      </w:pPr>
-      <w:r>
-        <w:rPr>
-          <w:rFonts w:ascii="Times New Roman" w:hAnsi="Times New Roman" w:cs="Times New Roman"/>
-          <w:sz w:val="24"/>
-          <w:szCs w:val="24"/>
-        </w:rPr>
-        <w:t>Change material with user choice.</w:t>
+        <w:t xml:space="preserve">Switch between </w:t>
+      </w:r>
+      <w:proofErr w:type="spellStart"/>
+      <w:r>
+        <w:rPr>
+          <w:rFonts w:ascii="Times New Roman" w:hAnsi="Times New Roman" w:cs="Times New Roman"/>
+          <w:sz w:val="24"/>
+          <w:szCs w:val="24"/>
+        </w:rPr>
+        <w:t>Gouraud</w:t>
+      </w:r>
+      <w:proofErr w:type="spellEnd"/>
+      <w:r>
+        <w:rPr>
+          <w:rFonts w:ascii="Times New Roman" w:hAnsi="Times New Roman" w:cs="Times New Roman"/>
+          <w:sz w:val="24"/>
+          <w:szCs w:val="24"/>
+        </w:rPr>
+        <w:t xml:space="preserve"> shading and Phone shading when clicking button.</w:t>
+      </w:r>
+    </w:p>
+    <w:p>
+      <w:pPr>
+        <w:spacing w:line="360" w:lineRule="auto"/>
+        <w:rPr>
+          <w:rFonts w:ascii="Times New Roman" w:hAnsi="Times New Roman" w:cs="Times New Roman"/>
+          <w:sz w:val="24"/>
+          <w:szCs w:val="24"/>
+        </w:rPr>
+      </w:pPr>
+      <w:r>
+        <w:rPr>
+          <w:rFonts w:ascii="Times New Roman" w:hAnsi="Times New Roman" w:cs="Times New Roman"/>
+          <w:sz w:val="24"/>
+          <w:szCs w:val="24"/>
+        </w:rPr>
+        <w:t xml:space="preserve">Turn on/off </w:t>
+      </w:r>
+      <w:proofErr w:type="spellStart"/>
+      <w:r>
+        <w:rPr>
+          <w:rFonts w:ascii="Times New Roman" w:hAnsi="Times New Roman" w:cs="Times New Roman"/>
+          <w:sz w:val="24"/>
+          <w:szCs w:val="24"/>
+        </w:rPr>
+        <w:t>Blinning-Phong</w:t>
+      </w:r>
+      <w:proofErr w:type="spellEnd"/>
+      <w:r>
+        <w:rPr>
+          <w:rFonts w:ascii="Times New Roman" w:hAnsi="Times New Roman" w:cs="Times New Roman"/>
+          <w:sz w:val="24"/>
+          <w:szCs w:val="24"/>
+        </w:rPr>
+        <w:t xml:space="preserve"> lighting when clicking button.</w:t>
+      </w:r>
+    </w:p>
+    <w:p>
+      <w:pPr>
+        <w:spacing w:line="360" w:lineRule="auto"/>
+        <w:rPr>
+          <w:rFonts w:ascii="Times New Roman" w:hAnsi="Times New Roman" w:cs="Times New Roman"/>
+          <w:sz w:val="24"/>
+          <w:szCs w:val="24"/>
+        </w:rPr>
+      </w:pPr>
+      <w:r>
+        <w:rPr>
+          <w:rFonts w:ascii="Times New Roman" w:hAnsi="Times New Roman" w:cs="Times New Roman"/>
+          <w:sz w:val="24"/>
+          <w:szCs w:val="24"/>
+        </w:rPr>
+        <w:t xml:space="preserve">Change material </w:t>
+      </w:r>
+      <w:r>
+        <w:rPr>
+          <w:rFonts w:ascii="Times New Roman" w:hAnsi="Times New Roman" w:cs="Times New Roman" w:hint="eastAsia"/>
+          <w:sz w:val="24"/>
+          <w:szCs w:val="24"/>
+        </w:rPr>
+        <w:t>b</w:t>
+      </w:r>
+      <w:r>
+        <w:rPr>
+          <w:rFonts w:ascii="Times New Roman" w:hAnsi="Times New Roman" w:cs="Times New Roman"/>
+          <w:sz w:val="24"/>
+          <w:szCs w:val="24"/>
+        </w:rPr>
+        <w:t>y pressing ‘M’ key</w:t>
+      </w:r>
+      <w:r>
+        <w:rPr>
+          <w:rFonts w:ascii="Times New Roman" w:hAnsi="Times New Roman" w:cs="Times New Roman"/>
+          <w:sz w:val="24"/>
+          <w:szCs w:val="24"/>
+        </w:rPr>
+        <w:t>.</w:t>
       </w:r>
     </w:p>
     <w:p>
@@ -509,14 +569,11 @@
         <w:spacing w:line="360" w:lineRule="auto"/>
       </w:pPr>
       <w:r>
-        <w:rPr>
-          <w:noProof/>
-        </w:rPr>
         <w:drawing>
-          <wp:inline distT="0" distB="0" distL="0" distR="0" wp14:anchorId="59291506" wp14:editId="021636F4">
-            <wp:extent cx="5486400" cy="5878195"/>
-            <wp:effectExtent l="0" t="0" r="0" b="8255"/>
-            <wp:docPr id="4" name="Picture 4" descr="Chart&#10;&#10;Description automatically generated"/>
+          <wp:inline distT="0" distB="0" distL="0" distR="0" wp14:anchorId="42CFC20A" wp14:editId="51A734DB">
+            <wp:extent cx="5486400" cy="5232400"/>
+            <wp:effectExtent l="0" t="0" r="0" b="0"/>
+            <wp:docPr id="2" name="Picture 2" descr="Chart&#10;&#10;Description automatically generated with medium confidence"/>
             <wp:cNvGraphicFramePr>
               <a:graphicFrameLocks xmlns:a="http://schemas.openxmlformats.org/drawingml/2006/main" noChangeAspect="1"/>
             </wp:cNvGraphicFramePr>
@@ -524,7 +581,7 @@
               <a:graphicData uri="http://schemas.openxmlformats.org/drawingml/2006/picture">
                 <pic:pic xmlns:pic="http://schemas.openxmlformats.org/drawingml/2006/picture">
                   <pic:nvPicPr>
-                    <pic:cNvPr id="4" name="Picture 4" descr="Chart&#10;&#10;Description automatically generated"/>
+                    <pic:cNvPr id="2" name="Picture 2" descr="Chart&#10;&#10;Description automatically generated with medium confidence"/>
                     <pic:cNvPicPr/>
                   </pic:nvPicPr>
                   <pic:blipFill>
@@ -536,7 +593,7 @@
                   <pic:spPr>
                     <a:xfrm>
                       <a:off x="0" y="0"/>
-                      <a:ext cx="5486400" cy="5878195"/>
+                      <a:ext cx="5486400" cy="5232400"/>
                     </a:xfrm>
                     <a:prstGeom prst="rect">
                       <a:avLst/>
@@ -556,27 +613,14 @@
       <w:r>
         <w:t xml:space="preserve">Figure </w:t>
       </w:r>
-      <w:r>
-        <w:fldChar w:fldCharType="begin"/>
-      </w:r>
-      <w:r>
-        <w:instrText xml:space="preserve"> SEQ Figure \* ARABIC </w:instrText>
-      </w:r>
-      <w:r>
-        <w:fldChar w:fldCharType="separate"/>
-      </w:r>
-      <w:r>
-        <w:rPr>
-          <w:noProof/>
-        </w:rPr>
-        <w:t>1</w:t>
-      </w:r>
-      <w:r>
-        <w:rPr>
-          <w:noProof/>
-        </w:rPr>
-        <w:fldChar w:fldCharType="end"/>
-      </w:r>
+      <w:fldSimple w:instr=" SEQ Figure \* ARABIC ">
+        <w:r>
+          <w:rPr>
+            <w:noProof/>
+          </w:rPr>
+          <w:t>1</w:t>
+        </w:r>
+      </w:fldSimple>
       <w:r>
         <w:t xml:space="preserve"> </w:t>
       </w:r>
@@ -616,15 +660,7 @@
           <w:sz w:val="24"/>
           <w:szCs w:val="24"/>
         </w:rPr>
-        <w:t xml:space="preserve"> </w:t>
-      </w:r>
-      <w:r>
-        <w:rPr>
-          <w:rFonts w:ascii="Times New Roman" w:hAnsi="Times New Roman"/>
-          <w:sz w:val="24"/>
-          <w:szCs w:val="24"/>
-        </w:rPr>
-        <w:t>When changing browser window width, c</w:t>
+        <w:t xml:space="preserve"> When changing browser window width, c</w:t>
       </w:r>
       <w:r>
         <w:rPr>
@@ -674,15 +710,12 @@
         <w:spacing w:line="360" w:lineRule="auto"/>
       </w:pPr>
       <w:r>
-        <w:rPr>
-          <w:noProof/>
-        </w:rPr>
         <w:lastRenderedPageBreak/>
         <w:drawing>
-          <wp:inline distT="0" distB="0" distL="0" distR="0" wp14:anchorId="5FA6402E" wp14:editId="46C02959">
-            <wp:extent cx="5486400" cy="5786755"/>
-            <wp:effectExtent l="0" t="0" r="0" b="4445"/>
-            <wp:docPr id="1" name="Picture 1" descr="Graphical user interface&#10;&#10;Description automatically generated"/>
+          <wp:inline distT="0" distB="0" distL="0" distR="0" wp14:anchorId="135A988F" wp14:editId="1646CC1D">
+            <wp:extent cx="5486400" cy="5226050"/>
+            <wp:effectExtent l="0" t="0" r="0" b="6350"/>
+            <wp:docPr id="1" name="Picture 1" descr="A picture containing graphical user interface&#10;&#10;Description automatically generated"/>
             <wp:cNvGraphicFramePr>
               <a:graphicFrameLocks xmlns:a="http://schemas.openxmlformats.org/drawingml/2006/main" noChangeAspect="1"/>
             </wp:cNvGraphicFramePr>
@@ -690,7 +723,7 @@
               <a:graphicData uri="http://schemas.openxmlformats.org/drawingml/2006/picture">
                 <pic:pic xmlns:pic="http://schemas.openxmlformats.org/drawingml/2006/picture">
                   <pic:nvPicPr>
-                    <pic:cNvPr id="1" name="Picture 1" descr="Graphical user interface&#10;&#10;Description automatically generated"/>
+                    <pic:cNvPr id="1" name="Picture 1" descr="A picture containing graphical user interface&#10;&#10;Description automatically generated"/>
                     <pic:cNvPicPr/>
                   </pic:nvPicPr>
                   <pic:blipFill>
@@ -702,7 +735,7 @@
                   <pic:spPr>
                     <a:xfrm>
                       <a:off x="0" y="0"/>
-                      <a:ext cx="5486400" cy="5786755"/>
+                      <a:ext cx="5486400" cy="5226050"/>
                     </a:xfrm>
                     <a:prstGeom prst="rect">
                       <a:avLst/>
@@ -729,31 +762,18 @@
       <w:r>
         <w:t xml:space="preserve">Figure </w:t>
       </w:r>
-      <w:r>
-        <w:fldChar w:fldCharType="begin"/>
-      </w:r>
-      <w:r>
-        <w:instrText xml:space="preserve"> SEQ Figure \* ARABIC </w:instrText>
-      </w:r>
-      <w:r>
-        <w:fldChar w:fldCharType="separate"/>
-      </w:r>
+      <w:fldSimple w:instr=" SEQ Figure \* ARABIC ">
+        <w:r>
+          <w:rPr>
+            <w:noProof/>
+          </w:rPr>
+          <w:t>2</w:t>
+        </w:r>
+      </w:fldSimple>
       <w:r>
         <w:rPr>
           <w:noProof/>
         </w:rPr>
-        <w:t>2</w:t>
-      </w:r>
-      <w:r>
-        <w:rPr>
-          <w:noProof/>
-        </w:rPr>
-        <w:fldChar w:fldCharType="end"/>
-      </w:r>
-      <w:r>
-        <w:rPr>
-          <w:noProof/>
-        </w:rPr>
         <w:t xml:space="preserve"> Material Selection</w:t>
       </w:r>
       <w:r>
@@ -775,7 +795,23 @@
           <w:sz w:val="24"/>
           <w:szCs w:val="24"/>
         </w:rPr>
-        <w:t>User can change the material from the drop down menu.</w:t>
+        <w:t xml:space="preserve">User can change the material </w:t>
+      </w:r>
+      <w:r>
+        <w:rPr>
+          <w:rFonts w:ascii="Times New Roman" w:hAnsi="Times New Roman"/>
+          <w:sz w:val="24"/>
+          <w:szCs w:val="24"/>
+        </w:rPr>
+        <w:t>by pressing ‘M’ key</w:t>
+      </w:r>
+      <w:r>
+        <w:rPr>
+          <w:rFonts w:ascii="Times New Roman" w:hAnsi="Times New Roman"/>
+          <w:sz w:val="24"/>
+          <w:szCs w:val="24"/>
+        </w:rPr>
+        <w:t>.</w:t>
       </w:r>
     </w:p>
     <w:p>
@@ -784,15 +820,12 @@
         <w:spacing w:line="360" w:lineRule="auto"/>
       </w:pPr>
       <w:r>
-        <w:rPr>
-          <w:noProof/>
-        </w:rPr>
         <w:lastRenderedPageBreak/>
         <w:drawing>
-          <wp:inline distT="0" distB="0" distL="0" distR="0" wp14:anchorId="13588DD2" wp14:editId="53B4FD91">
-            <wp:extent cx="5486400" cy="5786755"/>
-            <wp:effectExtent l="0" t="0" r="0" b="4445"/>
-            <wp:docPr id="5" name="Picture 5" descr="Chart&#10;&#10;Description automatically generated with low confidence"/>
+          <wp:inline distT="0" distB="0" distL="0" distR="0" wp14:anchorId="19423968" wp14:editId="31F4F862">
+            <wp:extent cx="5486400" cy="5220335"/>
+            <wp:effectExtent l="0" t="0" r="0" b="0"/>
+            <wp:docPr id="3" name="Picture 3" descr="Graphical user interface&#10;&#10;Description automatically generated with medium confidence"/>
             <wp:cNvGraphicFramePr>
               <a:graphicFrameLocks xmlns:a="http://schemas.openxmlformats.org/drawingml/2006/main" noChangeAspect="1"/>
             </wp:cNvGraphicFramePr>
@@ -800,7 +833,7 @@
               <a:graphicData uri="http://schemas.openxmlformats.org/drawingml/2006/picture">
                 <pic:pic xmlns:pic="http://schemas.openxmlformats.org/drawingml/2006/picture">
                   <pic:nvPicPr>
-                    <pic:cNvPr id="5" name="Picture 5" descr="Chart&#10;&#10;Description automatically generated with low confidence"/>
+                    <pic:cNvPr id="3" name="Picture 3" descr="Graphical user interface&#10;&#10;Description automatically generated with medium confidence"/>
                     <pic:cNvPicPr/>
                   </pic:nvPicPr>
                   <pic:blipFill>
@@ -812,7 +845,7 @@
                   <pic:spPr>
                     <a:xfrm>
                       <a:off x="0" y="0"/>
-                      <a:ext cx="5486400" cy="5786755"/>
+                      <a:ext cx="5486400" cy="5220335"/>
                     </a:xfrm>
                     <a:prstGeom prst="rect">
                       <a:avLst/>
@@ -832,27 +865,14 @@
       <w:r>
         <w:t xml:space="preserve">Figure </w:t>
       </w:r>
-      <w:r>
-        <w:fldChar w:fldCharType="begin"/>
-      </w:r>
-      <w:r>
-        <w:instrText xml:space="preserve"> SEQ Figure \* ARABIC </w:instrText>
-      </w:r>
-      <w:r>
-        <w:fldChar w:fldCharType="separate"/>
-      </w:r>
-      <w:r>
-        <w:rPr>
-          <w:noProof/>
-        </w:rPr>
-        <w:t>3</w:t>
-      </w:r>
-      <w:r>
-        <w:rPr>
-          <w:noProof/>
-        </w:rPr>
-        <w:fldChar w:fldCharType="end"/>
-      </w:r>
+      <w:fldSimple w:instr=" SEQ Figure \* ARABIC ">
+        <w:r>
+          <w:rPr>
+            <w:noProof/>
+          </w:rPr>
+          <w:t>3</w:t>
+        </w:r>
+      </w:fldSimple>
       <w:r>
         <w:t xml:space="preserve"> </w:t>
       </w:r>
@@ -882,15 +902,12 @@
         <w:spacing w:line="360" w:lineRule="auto"/>
       </w:pPr>
       <w:r>
-        <w:rPr>
-          <w:noProof/>
-        </w:rPr>
         <w:lastRenderedPageBreak/>
         <w:drawing>
-          <wp:inline distT="0" distB="0" distL="0" distR="0" wp14:anchorId="445D0E71" wp14:editId="1747C09E">
-            <wp:extent cx="5486400" cy="5786755"/>
-            <wp:effectExtent l="0" t="0" r="0" b="4445"/>
-            <wp:docPr id="8" name="Picture 8" descr="Chart, surface chart&#10;&#10;Description automatically generated"/>
+          <wp:inline distT="0" distB="0" distL="0" distR="0" wp14:anchorId="55EEE356" wp14:editId="5562D62F">
+            <wp:extent cx="5486400" cy="5244465"/>
+            <wp:effectExtent l="0" t="0" r="0" b="635"/>
+            <wp:docPr id="6" name="Picture 6" descr="Graphical user interface, chart&#10;&#10;Description automatically generated"/>
             <wp:cNvGraphicFramePr>
               <a:graphicFrameLocks xmlns:a="http://schemas.openxmlformats.org/drawingml/2006/main" noChangeAspect="1"/>
             </wp:cNvGraphicFramePr>
@@ -898,7 +915,7 @@
               <a:graphicData uri="http://schemas.openxmlformats.org/drawingml/2006/picture">
                 <pic:pic xmlns:pic="http://schemas.openxmlformats.org/drawingml/2006/picture">
                   <pic:nvPicPr>
-                    <pic:cNvPr id="8" name="Picture 8" descr="Chart, surface chart&#10;&#10;Description automatically generated"/>
+                    <pic:cNvPr id="6" name="Picture 6" descr="Graphical user interface, chart&#10;&#10;Description automatically generated"/>
                     <pic:cNvPicPr/>
                   </pic:nvPicPr>
                   <pic:blipFill>
@@ -910,7 +927,7 @@
                   <pic:spPr>
                     <a:xfrm>
                       <a:off x="0" y="0"/>
-                      <a:ext cx="5486400" cy="5786755"/>
+                      <a:ext cx="5486400" cy="5244465"/>
                     </a:xfrm>
                     <a:prstGeom prst="rect">
                       <a:avLst/>
@@ -930,27 +947,14 @@
       <w:r>
         <w:t xml:space="preserve">Figure </w:t>
       </w:r>
-      <w:r>
-        <w:fldChar w:fldCharType="begin"/>
-      </w:r>
-      <w:r>
-        <w:instrText xml:space="preserve"> SEQ Figure \* ARABIC </w:instrText>
-      </w:r>
-      <w:r>
-        <w:fldChar w:fldCharType="separate"/>
-      </w:r>
-      <w:r>
-        <w:rPr>
-          <w:noProof/>
-        </w:rPr>
-        <w:t>4</w:t>
-      </w:r>
-      <w:r>
-        <w:rPr>
-          <w:noProof/>
-        </w:rPr>
-        <w:fldChar w:fldCharType="end"/>
-      </w:r>
+      <w:fldSimple w:instr=" SEQ Figure \* ARABIC ">
+        <w:r>
+          <w:rPr>
+            <w:noProof/>
+          </w:rPr>
+          <w:t>4</w:t>
+        </w:r>
+      </w:fldSimple>
       <w:r>
         <w:t xml:space="preserve"> </w:t>
       </w:r>
@@ -1102,30 +1106,14 @@
       <w:r>
         <w:t xml:space="preserve">Figure </w:t>
       </w:r>
-      <w:r>
-        <w:fldChar w:fldCharType="begin"/>
-      </w:r>
-      <w:r>
-        <w:instrText xml:space="preserve"> SEQ Figure \*</w:instrText>
-      </w:r>
-      <w:r>
-        <w:instrText xml:space="preserve"> ARABIC </w:instrText>
-      </w:r>
-      <w:r>
-        <w:fldChar w:fldCharType="separate"/>
-      </w:r>
-      <w:r>
-        <w:rPr>
-          <w:noProof/>
-        </w:rPr>
-        <w:t>5</w:t>
-      </w:r>
-      <w:r>
-        <w:rPr>
-          <w:noProof/>
-        </w:rPr>
-        <w:fldChar w:fldCharType="end"/>
-      </w:r>
+      <w:fldSimple w:instr=" SEQ Figure \* ARABIC ">
+        <w:r>
+          <w:rPr>
+            <w:noProof/>
+          </w:rPr>
+          <w:t>5</w:t>
+        </w:r>
+      </w:fldSimple>
       <w:r>
         <w:t xml:space="preserve"> Scene Graph</w:t>
       </w:r>

</xml_diff>

<commit_message>
update ProjC with added back button
</commit_message>
<xml_diff>
--- a/ProjectC/ZhangHao_ProjC/ZhangHao_ProjC.docx
+++ b/ProjectC/ZhangHao_ProjC/ZhangHao_ProjC.docx
@@ -570,10 +570,10 @@
       </w:pPr>
       <w:r>
         <w:drawing>
-          <wp:inline distT="0" distB="0" distL="0" distR="0" wp14:anchorId="42CFC20A" wp14:editId="51A734DB">
-            <wp:extent cx="5486400" cy="5232400"/>
+          <wp:inline distT="0" distB="0" distL="0" distR="0" wp14:anchorId="275A0C1C" wp14:editId="341888E3">
+            <wp:extent cx="5486400" cy="5349875"/>
             <wp:effectExtent l="0" t="0" r="0" b="0"/>
-            <wp:docPr id="2" name="Picture 2" descr="Chart&#10;&#10;Description automatically generated with medium confidence"/>
+            <wp:docPr id="4" name="Picture 4" descr="Chart&#10;&#10;Description automatically generated"/>
             <wp:cNvGraphicFramePr>
               <a:graphicFrameLocks xmlns:a="http://schemas.openxmlformats.org/drawingml/2006/main" noChangeAspect="1"/>
             </wp:cNvGraphicFramePr>
@@ -581,7 +581,7 @@
               <a:graphicData uri="http://schemas.openxmlformats.org/drawingml/2006/picture">
                 <pic:pic xmlns:pic="http://schemas.openxmlformats.org/drawingml/2006/picture">
                   <pic:nvPicPr>
-                    <pic:cNvPr id="2" name="Picture 2" descr="Chart&#10;&#10;Description automatically generated with medium confidence"/>
+                    <pic:cNvPr id="4" name="Picture 4" descr="Chart&#10;&#10;Description automatically generated"/>
                     <pic:cNvPicPr/>
                   </pic:nvPicPr>
                   <pic:blipFill>
@@ -593,7 +593,7 @@
                   <pic:spPr>
                     <a:xfrm>
                       <a:off x="0" y="0"/>
-                      <a:ext cx="5486400" cy="5232400"/>
+                      <a:ext cx="5486400" cy="5349875"/>
                     </a:xfrm>
                     <a:prstGeom prst="rect">
                       <a:avLst/>
@@ -613,14 +613,27 @@
       <w:r>
         <w:t xml:space="preserve">Figure </w:t>
       </w:r>
-      <w:fldSimple w:instr=" SEQ Figure \* ARABIC ">
-        <w:r>
-          <w:rPr>
-            <w:noProof/>
-          </w:rPr>
-          <w:t>1</w:t>
-        </w:r>
-      </w:fldSimple>
+      <w:r>
+        <w:fldChar w:fldCharType="begin"/>
+      </w:r>
+      <w:r>
+        <w:instrText xml:space="preserve"> SEQ Figure \* ARABIC </w:instrText>
+      </w:r>
+      <w:r>
+        <w:fldChar w:fldCharType="separate"/>
+      </w:r>
+      <w:r>
+        <w:rPr>
+          <w:noProof/>
+        </w:rPr>
+        <w:t>1</w:t>
+      </w:r>
+      <w:r>
+        <w:rPr>
+          <w:noProof/>
+        </w:rPr>
+        <w:fldChar w:fldCharType="end"/>
+      </w:r>
       <w:r>
         <w:t xml:space="preserve"> </w:t>
       </w:r>
@@ -712,10 +725,10 @@
       <w:r>
         <w:lastRenderedPageBreak/>
         <w:drawing>
-          <wp:inline distT="0" distB="0" distL="0" distR="0" wp14:anchorId="135A988F" wp14:editId="1646CC1D">
-            <wp:extent cx="5486400" cy="5226050"/>
-            <wp:effectExtent l="0" t="0" r="0" b="6350"/>
-            <wp:docPr id="1" name="Picture 1" descr="A picture containing graphical user interface&#10;&#10;Description automatically generated"/>
+          <wp:inline distT="0" distB="0" distL="0" distR="0" wp14:anchorId="50D241F2" wp14:editId="73E1BBDF">
+            <wp:extent cx="5486400" cy="5356225"/>
+            <wp:effectExtent l="0" t="0" r="0" b="3175"/>
+            <wp:docPr id="5" name="Picture 5" descr="Chart&#10;&#10;Description automatically generated"/>
             <wp:cNvGraphicFramePr>
               <a:graphicFrameLocks xmlns:a="http://schemas.openxmlformats.org/drawingml/2006/main" noChangeAspect="1"/>
             </wp:cNvGraphicFramePr>
@@ -723,7 +736,7 @@
               <a:graphicData uri="http://schemas.openxmlformats.org/drawingml/2006/picture">
                 <pic:pic xmlns:pic="http://schemas.openxmlformats.org/drawingml/2006/picture">
                   <pic:nvPicPr>
-                    <pic:cNvPr id="1" name="Picture 1" descr="A picture containing graphical user interface&#10;&#10;Description automatically generated"/>
+                    <pic:cNvPr id="5" name="Picture 5" descr="Chart&#10;&#10;Description automatically generated"/>
                     <pic:cNvPicPr/>
                   </pic:nvPicPr>
                   <pic:blipFill>
@@ -735,7 +748,7 @@
                   <pic:spPr>
                     <a:xfrm>
                       <a:off x="0" y="0"/>
-                      <a:ext cx="5486400" cy="5226050"/>
+                      <a:ext cx="5486400" cy="5356225"/>
                     </a:xfrm>
                     <a:prstGeom prst="rect">
                       <a:avLst/>
@@ -762,19 +775,44 @@
       <w:r>
         <w:t xml:space="preserve">Figure </w:t>
       </w:r>
-      <w:fldSimple w:instr=" SEQ Figure \* ARABIC ">
-        <w:r>
-          <w:rPr>
-            <w:noProof/>
-          </w:rPr>
-          <w:t>2</w:t>
-        </w:r>
-      </w:fldSimple>
+      <w:r>
+        <w:fldChar w:fldCharType="begin"/>
+      </w:r>
+      <w:r>
+        <w:instrText xml:space="preserve"> SEQ Figure \* ARABIC </w:instrText>
+      </w:r>
+      <w:r>
+        <w:fldChar w:fldCharType="separate"/>
+      </w:r>
       <w:r>
         <w:rPr>
           <w:noProof/>
         </w:rPr>
-        <w:t xml:space="preserve"> Material Selection</w:t>
+        <w:t>2</w:t>
+      </w:r>
+      <w:r>
+        <w:rPr>
+          <w:noProof/>
+        </w:rPr>
+        <w:fldChar w:fldCharType="end"/>
+      </w:r>
+      <w:r>
+        <w:rPr>
+          <w:noProof/>
+        </w:rPr>
+        <w:t xml:space="preserve"> </w:t>
+      </w:r>
+      <w:r>
+        <w:rPr>
+          <w:noProof/>
+        </w:rPr>
+        <w:t xml:space="preserve">Change </w:t>
+      </w:r>
+      <w:r>
+        <w:rPr>
+          <w:noProof/>
+        </w:rPr>
+        <w:t>Material</w:t>
       </w:r>
       <w:r>
         <w:t>.</w:t>
@@ -822,10 +860,10 @@
       <w:r>
         <w:lastRenderedPageBreak/>
         <w:drawing>
-          <wp:inline distT="0" distB="0" distL="0" distR="0" wp14:anchorId="19423968" wp14:editId="31F4F862">
-            <wp:extent cx="5486400" cy="5220335"/>
+          <wp:inline distT="0" distB="0" distL="0" distR="0" wp14:anchorId="6885F6AA" wp14:editId="518FE6A1">
+            <wp:extent cx="5486400" cy="5362575"/>
             <wp:effectExtent l="0" t="0" r="0" b="0"/>
-            <wp:docPr id="3" name="Picture 3" descr="Graphical user interface&#10;&#10;Description automatically generated with medium confidence"/>
+            <wp:docPr id="1" name="Picture 1" descr="Graphical user interface, chart&#10;&#10;Description automatically generated"/>
             <wp:cNvGraphicFramePr>
               <a:graphicFrameLocks xmlns:a="http://schemas.openxmlformats.org/drawingml/2006/main" noChangeAspect="1"/>
             </wp:cNvGraphicFramePr>
@@ -833,7 +871,7 @@
               <a:graphicData uri="http://schemas.openxmlformats.org/drawingml/2006/picture">
                 <pic:pic xmlns:pic="http://schemas.openxmlformats.org/drawingml/2006/picture">
                   <pic:nvPicPr>
-                    <pic:cNvPr id="3" name="Picture 3" descr="Graphical user interface&#10;&#10;Description automatically generated with medium confidence"/>
+                    <pic:cNvPr id="1" name="Picture 1" descr="Graphical user interface, chart&#10;&#10;Description automatically generated"/>
                     <pic:cNvPicPr/>
                   </pic:nvPicPr>
                   <pic:blipFill>
@@ -845,7 +883,7 @@
                   <pic:spPr>
                     <a:xfrm>
                       <a:off x="0" y="0"/>
-                      <a:ext cx="5486400" cy="5220335"/>
+                      <a:ext cx="5486400" cy="5362575"/>
                     </a:xfrm>
                     <a:prstGeom prst="rect">
                       <a:avLst/>
@@ -865,14 +903,27 @@
       <w:r>
         <w:t xml:space="preserve">Figure </w:t>
       </w:r>
-      <w:fldSimple w:instr=" SEQ Figure \* ARABIC ">
-        <w:r>
-          <w:rPr>
-            <w:noProof/>
-          </w:rPr>
-          <w:t>3</w:t>
-        </w:r>
-      </w:fldSimple>
+      <w:r>
+        <w:fldChar w:fldCharType="begin"/>
+      </w:r>
+      <w:r>
+        <w:instrText xml:space="preserve"> SEQ Figure \* ARABIC </w:instrText>
+      </w:r>
+      <w:r>
+        <w:fldChar w:fldCharType="separate"/>
+      </w:r>
+      <w:r>
+        <w:rPr>
+          <w:noProof/>
+        </w:rPr>
+        <w:t>3</w:t>
+      </w:r>
+      <w:r>
+        <w:rPr>
+          <w:noProof/>
+        </w:rPr>
+        <w:fldChar w:fldCharType="end"/>
+      </w:r>
       <w:r>
         <w:t xml:space="preserve"> </w:t>
       </w:r>
@@ -904,10 +955,10 @@
       <w:r>
         <w:lastRenderedPageBreak/>
         <w:drawing>
-          <wp:inline distT="0" distB="0" distL="0" distR="0" wp14:anchorId="55EEE356" wp14:editId="5562D62F">
-            <wp:extent cx="5486400" cy="5244465"/>
-            <wp:effectExtent l="0" t="0" r="0" b="635"/>
-            <wp:docPr id="6" name="Picture 6" descr="Graphical user interface, chart&#10;&#10;Description automatically generated"/>
+          <wp:inline distT="0" distB="0" distL="0" distR="0" wp14:anchorId="6F416A21" wp14:editId="53B3D9DA">
+            <wp:extent cx="5486400" cy="5337810"/>
+            <wp:effectExtent l="0" t="0" r="0" b="0"/>
+            <wp:docPr id="7" name="Picture 7" descr="Chart&#10;&#10;Description automatically generated"/>
             <wp:cNvGraphicFramePr>
               <a:graphicFrameLocks xmlns:a="http://schemas.openxmlformats.org/drawingml/2006/main" noChangeAspect="1"/>
             </wp:cNvGraphicFramePr>
@@ -915,7 +966,7 @@
               <a:graphicData uri="http://schemas.openxmlformats.org/drawingml/2006/picture">
                 <pic:pic xmlns:pic="http://schemas.openxmlformats.org/drawingml/2006/picture">
                   <pic:nvPicPr>
-                    <pic:cNvPr id="6" name="Picture 6" descr="Graphical user interface, chart&#10;&#10;Description automatically generated"/>
+                    <pic:cNvPr id="7" name="Picture 7" descr="Chart&#10;&#10;Description automatically generated"/>
                     <pic:cNvPicPr/>
                   </pic:nvPicPr>
                   <pic:blipFill>
@@ -927,7 +978,7 @@
                   <pic:spPr>
                     <a:xfrm>
                       <a:off x="0" y="0"/>
-                      <a:ext cx="5486400" cy="5244465"/>
+                      <a:ext cx="5486400" cy="5337810"/>
                     </a:xfrm>
                     <a:prstGeom prst="rect">
                       <a:avLst/>
@@ -947,14 +998,27 @@
       <w:r>
         <w:t xml:space="preserve">Figure </w:t>
       </w:r>
-      <w:fldSimple w:instr=" SEQ Figure \* ARABIC ">
-        <w:r>
-          <w:rPr>
-            <w:noProof/>
-          </w:rPr>
-          <w:t>4</w:t>
-        </w:r>
-      </w:fldSimple>
+      <w:r>
+        <w:fldChar w:fldCharType="begin"/>
+      </w:r>
+      <w:r>
+        <w:instrText xml:space="preserve"> SEQ Figure \* ARABIC </w:instrText>
+      </w:r>
+      <w:r>
+        <w:fldChar w:fldCharType="separate"/>
+      </w:r>
+      <w:r>
+        <w:rPr>
+          <w:noProof/>
+        </w:rPr>
+        <w:t>4</w:t>
+      </w:r>
+      <w:r>
+        <w:rPr>
+          <w:noProof/>
+        </w:rPr>
+        <w:fldChar w:fldCharType="end"/>
+      </w:r>
       <w:r>
         <w:t xml:space="preserve"> </w:t>
       </w:r>
@@ -1106,14 +1170,27 @@
       <w:r>
         <w:t xml:space="preserve">Figure </w:t>
       </w:r>
-      <w:fldSimple w:instr=" SEQ Figure \* ARABIC ">
-        <w:r>
-          <w:rPr>
-            <w:noProof/>
-          </w:rPr>
-          <w:t>5</w:t>
-        </w:r>
-      </w:fldSimple>
+      <w:r>
+        <w:fldChar w:fldCharType="begin"/>
+      </w:r>
+      <w:r>
+        <w:instrText xml:space="preserve"> SEQ Figure \* ARABIC </w:instrText>
+      </w:r>
+      <w:r>
+        <w:fldChar w:fldCharType="separate"/>
+      </w:r>
+      <w:r>
+        <w:rPr>
+          <w:noProof/>
+        </w:rPr>
+        <w:t>5</w:t>
+      </w:r>
+      <w:r>
+        <w:rPr>
+          <w:noProof/>
+        </w:rPr>
+        <w:fldChar w:fldCharType="end"/>
+      </w:r>
       <w:r>
         <w:t xml:space="preserve"> Scene Graph</w:t>
       </w:r>

</xml_diff>